<commit_message>
Update MSc Data Analysis CA1.docx
</commit_message>
<xml_diff>
--- a/MSc Data Analysis CA1.docx
+++ b/MSc Data Analysis CA1.docx
@@ -2,14 +2,208 @@
 <file path=word/document.xml><?xml version="1.0" encoding="utf-8"?>
 <w:document xmlns:wpc="http://schemas.microsoft.com/office/word/2010/wordprocessingCanvas" xmlns:mc="http://schemas.openxmlformats.org/markup-compatibility/2006" xmlns:o="urn:schemas-microsoft-com:office:office" xmlns:r="http://schemas.openxmlformats.org/officeDocument/2006/relationships" xmlns:m="http://schemas.openxmlformats.org/officeDocument/2006/math" xmlns:v="urn:schemas-microsoft-com:vml" xmlns:wp14="http://schemas.microsoft.com/office/word/2010/wordprocessingDrawing" xmlns:wp="http://schemas.openxmlformats.org/drawingml/2006/wordprocessingDrawing" xmlns:w10="urn:schemas-microsoft-com:office:word" xmlns:w="http://schemas.openxmlformats.org/wordprocessingml/2006/main" xmlns:w14="http://schemas.microsoft.com/office/word/2010/wordml" xmlns:w15="http://schemas.microsoft.com/office/word/2012/wordml" xmlns:wpg="http://schemas.microsoft.com/office/word/2010/wordprocessingGroup" xmlns:wpi="http://schemas.microsoft.com/office/word/2010/wordprocessingInk" xmlns:wne="http://schemas.microsoft.com/office/word/2006/wordml" xmlns:wps="http://schemas.microsoft.com/office/word/2010/wordprocessingShape" mc:Ignorable="w14 w15 wp14">
   <w:body>
-    <w:p xmlns:wp14="http://schemas.microsoft.com/office/word/2010/wordml" wp14:paraId="2C078E63" wp14:textId="4C960D08">
-      <w:pPr>
-        <w:pStyle w:val="Heading1"/>
+    <w:p xmlns:wp14="http://schemas.microsoft.com/office/word/2010/wordml" wp14:paraId="2C078E63" wp14:textId="26A6516D">
+      <w:pPr>
+        <w:pStyle w:val="Title"/>
         <w:jc w:val="center"/>
       </w:pPr>
       <w:r>
         <w:rPr/>
-        <w:t>MSc Data Analysis CA1</w:t>
+        <w:t>MSc Data Analysis - CA1</w:t>
+      </w:r>
+    </w:p>
+    <w:p>
+      <w:pPr>
+        <w:pStyle w:val="Normal"/>
+      </w:pPr>
+    </w:p>
+    <w:p>
+      <w:pPr>
+        <w:pStyle w:val="Normal"/>
+        <w:jc w:val="center"/>
+        <w:rPr>
+          <w:b w:val="1"/>
+          <w:bCs w:val="1"/>
+          <w:color w:val="auto"/>
+          <w:sz w:val="36"/>
+          <w:szCs w:val="36"/>
+        </w:rPr>
+      </w:pPr>
+      <w:r>
+        <w:rPr>
+          <w:b w:val="1"/>
+          <w:bCs w:val="1"/>
+          <w:color w:val="auto"/>
+          <w:sz w:val="36"/>
+          <w:szCs w:val="36"/>
+        </w:rPr>
+        <w:t>Abstract</w:t>
+      </w:r>
+    </w:p>
+    <w:p>
+      <w:pPr>
+        <w:pStyle w:val="Heading1"/>
+        <w:rPr>
+          <w:b w:val="1"/>
+          <w:bCs w:val="1"/>
+          <w:color w:val="auto"/>
+          <w:sz w:val="36"/>
+          <w:szCs w:val="36"/>
+        </w:rPr>
+      </w:pPr>
+      <w:r>
+        <w:rPr>
+          <w:b w:val="1"/>
+          <w:bCs w:val="1"/>
+          <w:color w:val="auto"/>
+          <w:sz w:val="36"/>
+          <w:szCs w:val="36"/>
+        </w:rPr>
+        <w:t>1 Introduction</w:t>
+      </w:r>
+    </w:p>
+    <w:p>
+      <w:pPr>
+        <w:pStyle w:val="Heading1"/>
+        <w:rPr>
+          <w:b w:val="1"/>
+          <w:bCs w:val="1"/>
+          <w:color w:val="auto"/>
+          <w:sz w:val="36"/>
+          <w:szCs w:val="36"/>
+        </w:rPr>
+      </w:pPr>
+      <w:r>
+        <w:rPr>
+          <w:b w:val="1"/>
+          <w:bCs w:val="1"/>
+          <w:color w:val="auto"/>
+          <w:sz w:val="36"/>
+          <w:szCs w:val="36"/>
+        </w:rPr>
+        <w:t>2 Theory</w:t>
+      </w:r>
+    </w:p>
+    <w:p>
+      <w:pPr>
+        <w:pStyle w:val="Heading1"/>
+        <w:rPr>
+          <w:b w:val="1"/>
+          <w:bCs w:val="1"/>
+          <w:color w:val="auto"/>
+          <w:sz w:val="36"/>
+          <w:szCs w:val="36"/>
+        </w:rPr>
+      </w:pPr>
+      <w:r>
+        <w:rPr>
+          <w:b w:val="1"/>
+          <w:bCs w:val="1"/>
+          <w:color w:val="auto"/>
+          <w:sz w:val="36"/>
+          <w:szCs w:val="36"/>
+        </w:rPr>
+        <w:t>3 Method</w:t>
+      </w:r>
+    </w:p>
+    <w:p>
+      <w:pPr>
+        <w:pStyle w:val="Heading1"/>
+        <w:rPr>
+          <w:b w:val="1"/>
+          <w:bCs w:val="1"/>
+          <w:color w:val="auto"/>
+          <w:sz w:val="36"/>
+          <w:szCs w:val="36"/>
+        </w:rPr>
+      </w:pPr>
+      <w:r>
+        <w:rPr>
+          <w:b w:val="1"/>
+          <w:bCs w:val="1"/>
+          <w:color w:val="auto"/>
+          <w:sz w:val="36"/>
+          <w:szCs w:val="36"/>
+        </w:rPr>
+        <w:t>4 Results</w:t>
+      </w:r>
+    </w:p>
+    <w:p>
+      <w:pPr>
+        <w:pStyle w:val="Heading1"/>
+        <w:rPr>
+          <w:b w:val="1"/>
+          <w:bCs w:val="1"/>
+          <w:color w:val="auto"/>
+          <w:sz w:val="36"/>
+          <w:szCs w:val="36"/>
+        </w:rPr>
+      </w:pPr>
+      <w:r>
+        <w:rPr>
+          <w:b w:val="1"/>
+          <w:bCs w:val="1"/>
+          <w:color w:val="auto"/>
+          <w:sz w:val="36"/>
+          <w:szCs w:val="36"/>
+        </w:rPr>
+        <w:t>5 Discussion</w:t>
+      </w:r>
+    </w:p>
+    <w:p>
+      <w:pPr>
+        <w:pStyle w:val="Heading1"/>
+        <w:rPr>
+          <w:b w:val="1"/>
+          <w:bCs w:val="1"/>
+          <w:color w:val="auto"/>
+          <w:sz w:val="36"/>
+          <w:szCs w:val="36"/>
+        </w:rPr>
+      </w:pPr>
+      <w:r>
+        <w:rPr>
+          <w:b w:val="1"/>
+          <w:bCs w:val="1"/>
+          <w:color w:val="auto"/>
+          <w:sz w:val="36"/>
+          <w:szCs w:val="36"/>
+        </w:rPr>
+        <w:t>6 Conclusion</w:t>
+      </w:r>
+    </w:p>
+    <w:p>
+      <w:pPr>
+        <w:pStyle w:val="Normal"/>
+        <w:rPr>
+          <w:b w:val="1"/>
+          <w:bCs w:val="1"/>
+          <w:color w:val="auto"/>
+          <w:sz w:val="36"/>
+          <w:szCs w:val="36"/>
+        </w:rPr>
+      </w:pPr>
+    </w:p>
+    <w:p>
+      <w:pPr>
+        <w:pStyle w:val="Normal"/>
+        <w:rPr>
+          <w:b w:val="1"/>
+          <w:bCs w:val="1"/>
+          <w:color w:val="auto"/>
+          <w:sz w:val="36"/>
+          <w:szCs w:val="36"/>
+        </w:rPr>
+      </w:pPr>
+      <w:r>
+        <w:rPr>
+          <w:b w:val="1"/>
+          <w:bCs w:val="1"/>
+          <w:color w:val="auto"/>
+          <w:sz w:val="36"/>
+          <w:szCs w:val="36"/>
+        </w:rPr>
+        <w:t>References</w:t>
       </w:r>
     </w:p>
     <w:sectPr>
@@ -475,6 +669,38 @@
       <w:szCs w:val="32"/>
     </w:rPr>
   </w:style>
+  <w:style xmlns:w14="http://schemas.microsoft.com/office/word/2010/wordml" xmlns:mc="http://schemas.openxmlformats.org/markup-compatibility/2006" xmlns:w="http://schemas.openxmlformats.org/wordprocessingml/2006/main" w:type="character" w:styleId="TitleChar" w:customStyle="1" mc:Ignorable="w14">
+    <w:name xmlns:w="http://schemas.openxmlformats.org/wordprocessingml/2006/main" w:val="Title Char"/>
+    <w:basedOn xmlns:w="http://schemas.openxmlformats.org/wordprocessingml/2006/main" w:val="DefaultParagraphFont"/>
+    <w:link xmlns:w="http://schemas.openxmlformats.org/wordprocessingml/2006/main" w:val="Title"/>
+    <w:uiPriority xmlns:w="http://schemas.openxmlformats.org/wordprocessingml/2006/main" w:val="10"/>
+    <w:rPr xmlns:w="http://schemas.openxmlformats.org/wordprocessingml/2006/main">
+      <w:rFonts w:asciiTheme="majorHAnsi" w:hAnsiTheme="majorHAnsi" w:eastAsiaTheme="majorEastAsia" w:cstheme="majorBidi"/>
+      <w:spacing w:val="-10"/>
+      <w:kern w:val="28"/>
+      <w:sz w:val="56"/>
+      <w:szCs w:val="56"/>
+    </w:rPr>
+  </w:style>
+  <w:style xmlns:w14="http://schemas.microsoft.com/office/word/2010/wordml" xmlns:mc="http://schemas.openxmlformats.org/markup-compatibility/2006" xmlns:w="http://schemas.openxmlformats.org/wordprocessingml/2006/main" w:type="paragraph" w:styleId="Title" mc:Ignorable="w14">
+    <w:name xmlns:w="http://schemas.openxmlformats.org/wordprocessingml/2006/main" w:val="Title"/>
+    <w:basedOn xmlns:w="http://schemas.openxmlformats.org/wordprocessingml/2006/main" w:val="Normal"/>
+    <w:next xmlns:w="http://schemas.openxmlformats.org/wordprocessingml/2006/main" w:val="Normal"/>
+    <w:link xmlns:w="http://schemas.openxmlformats.org/wordprocessingml/2006/main" w:val="TitleChar"/>
+    <w:uiPriority xmlns:w="http://schemas.openxmlformats.org/wordprocessingml/2006/main" w:val="10"/>
+    <w:qFormat xmlns:w="http://schemas.openxmlformats.org/wordprocessingml/2006/main"/>
+    <w:pPr xmlns:w="http://schemas.openxmlformats.org/wordprocessingml/2006/main">
+      <w:spacing xmlns:w="http://schemas.openxmlformats.org/wordprocessingml/2006/main" w:after="0" w:line="240" w:lineRule="auto"/>
+      <w:contextualSpacing xmlns:w="http://schemas.openxmlformats.org/wordprocessingml/2006/main"/>
+    </w:pPr>
+    <w:rPr xmlns:w="http://schemas.openxmlformats.org/wordprocessingml/2006/main">
+      <w:rFonts w:asciiTheme="majorHAnsi" w:hAnsiTheme="majorHAnsi" w:eastAsiaTheme="majorEastAsia" w:cstheme="majorBidi"/>
+      <w:spacing w:val="-10"/>
+      <w:kern w:val="28"/>
+      <w:sz w:val="56"/>
+      <w:szCs w:val="56"/>
+    </w:rPr>
+  </w:style>
 </w:styles>
 </file>
 

</xml_diff>